<commit_message>
filtering the database + add new requirments
</commit_message>
<xml_diff>
--- a/DOCS/Requierments.docx
+++ b/DOCS/Requierments.docx
@@ -123,6 +123,33 @@
       <w:r>
         <w:t xml:space="preserve">the null values of some apartments </w:t>
       </w:r>
+      <w:r>
+        <w:t xml:space="preserve">=&gt; </w:t>
+      </w:r>
+      <w:r>
+        <w:rPr>
+          <w:color w:val="70AD47" w:themeColor="accent6"/>
+        </w:rPr>
+        <w:t xml:space="preserve">some units not found in some tables like images and features </w:t>
+      </w:r>
+      <w:r>
+        <w:rPr>
+          <mc:AlternateContent>
+            <mc:Choice Requires="w16se"/>
+            <mc:Fallback>
+              <w:rFonts w:ascii="Segoe UI Emoji" w:eastAsia="Segoe UI Emoji" w:hAnsi="Segoe UI Emoji" w:cs="Segoe UI Emoji"/>
+            </mc:Fallback>
+          </mc:AlternateContent>
+        </w:rPr>
+        <mc:AlternateContent>
+          <mc:Choice Requires="w16se">
+            <w16se:symEx w16se:font="Segoe UI Emoji" w16se:char="2714"/>
+          </mc:Choice>
+          <mc:Fallback>
+            <w:t>✔</w:t>
+          </mc:Fallback>
+        </mc:AlternateContent>
+      </w:r>
     </w:p>
     <w:p>
       <w:pPr>
@@ -130,6 +157,187 @@
         <w:numPr>
           <w:ilvl w:val="0"/>
           <w:numId w:val="2"/>
+        </w:numPr>
+      </w:pPr>
+      <w:r>
+        <w:t xml:space="preserve">update user data </w:t>
+      </w:r>
+      <w:r>
+        <w:t>bug</w:t>
+      </w:r>
+    </w:p>
+    <w:p>
+      <w:pPr>
+        <w:pStyle w:val="ListParagraph"/>
+        <w:numPr>
+          <w:ilvl w:val="0"/>
+          <w:numId w:val="2"/>
+        </w:numPr>
+      </w:pPr>
+      <w:r>
+        <w:t xml:space="preserve">set the search to be more specific </w:t>
+      </w:r>
+    </w:p>
+    <w:p>
+      <w:pPr>
+        <w:pStyle w:val="ListParagraph"/>
+        <w:numPr>
+          <w:ilvl w:val="0"/>
+          <w:numId w:val="2"/>
+        </w:numPr>
+      </w:pPr>
+      <w:r>
+        <w:t xml:space="preserve">delet user account bug </w:t>
+      </w:r>
+    </w:p>
+    <w:p>
+      <w:pPr>
+        <w:pStyle w:val="ListParagraph"/>
+        <w:numPr>
+          <w:ilvl w:val="0"/>
+          <w:numId w:val="2"/>
+        </w:numPr>
+      </w:pPr>
+      <w:proofErr w:type="spellStart"/>
+      <w:r>
+        <w:t>retarn</w:t>
+      </w:r>
+      <w:proofErr w:type="spellEnd"/>
+      <w:r>
+        <w:t xml:space="preserve"> the unit available bug </w:t>
+      </w:r>
+    </w:p>
+    <w:p>
+      <w:pPr>
+        <w:pStyle w:val="ListParagraph"/>
+        <w:numPr>
+          <w:ilvl w:val="0"/>
+          <w:numId w:val="2"/>
+        </w:numPr>
+      </w:pPr>
+      <w:r>
+        <w:t xml:space="preserve">notification reports bug </w:t>
+      </w:r>
+    </w:p>
+    <w:p>
+      <w:pPr>
+        <w:pStyle w:val="ListParagraph"/>
+        <w:numPr>
+          <w:ilvl w:val="0"/>
+          <w:numId w:val="2"/>
+        </w:numPr>
+      </w:pPr>
+    </w:p>
+    <w:p>
+      <w:pPr>
+        <w:pStyle w:val="ListParagraph"/>
+        <w:numPr>
+          <w:ilvl w:val="0"/>
+          <w:numId w:val="1"/>
+        </w:numPr>
+      </w:pPr>
+      <w:r>
+        <w:t xml:space="preserve">Add new features </w:t>
+      </w:r>
+    </w:p>
+    <w:p>
+      <w:pPr>
+        <w:pStyle w:val="ListParagraph"/>
+        <w:numPr>
+          <w:ilvl w:val="0"/>
+          <w:numId w:val="4"/>
+        </w:numPr>
+      </w:pPr>
+      <w:r>
+        <w:t>set he width of the images</w:t>
+      </w:r>
+    </w:p>
+    <w:p>
+      <w:pPr>
+        <w:pStyle w:val="ListParagraph"/>
+        <w:numPr>
+          <w:ilvl w:val="0"/>
+          <w:numId w:val="4"/>
+        </w:numPr>
+      </w:pPr>
+      <w:r>
+        <w:t xml:space="preserve">google map </w:t>
+      </w:r>
+      <w:proofErr w:type="spellStart"/>
+      <w:r>
+        <w:t>api</w:t>
+      </w:r>
+      <w:proofErr w:type="spellEnd"/>
+    </w:p>
+    <w:p>
+      <w:pPr>
+        <w:pStyle w:val="ListParagraph"/>
+        <w:numPr>
+          <w:ilvl w:val="0"/>
+          <w:numId w:val="4"/>
+        </w:numPr>
+      </w:pPr>
+      <w:r>
+        <w:t xml:space="preserve">dash board for he admins </w:t>
+      </w:r>
+    </w:p>
+    <w:p>
+      <w:pPr>
+        <w:pStyle w:val="ListParagraph"/>
+        <w:numPr>
+          <w:ilvl w:val="0"/>
+          <w:numId w:val="4"/>
+        </w:numPr>
+      </w:pPr>
+      <w:r>
+        <w:t xml:space="preserve">feedback </w:t>
+      </w:r>
+      <w:proofErr w:type="spellStart"/>
+      <w:proofErr w:type="gramStart"/>
+      <w:r>
+        <w:t>bage</w:t>
+      </w:r>
+      <w:proofErr w:type="spellEnd"/>
+      <w:r>
+        <w:t xml:space="preserve">  admin</w:t>
+      </w:r>
+      <w:proofErr w:type="gramEnd"/>
+    </w:p>
+    <w:p>
+      <w:pPr>
+        <w:pStyle w:val="ListParagraph"/>
+        <w:numPr>
+          <w:ilvl w:val="0"/>
+          <w:numId w:val="4"/>
+        </w:numPr>
+      </w:pPr>
+      <w:proofErr w:type="spellStart"/>
+      <w:r>
+        <w:t>notificate</w:t>
+      </w:r>
+      <w:proofErr w:type="spellEnd"/>
+      <w:r>
+        <w:t xml:space="preserve"> the admin </w:t>
+      </w:r>
+    </w:p>
+    <w:p>
+      <w:pPr>
+        <w:pStyle w:val="ListParagraph"/>
+        <w:numPr>
+          <w:ilvl w:val="0"/>
+          <w:numId w:val="4"/>
+        </w:numPr>
+      </w:pPr>
+      <w:r>
+        <w:t xml:space="preserve">recent users for admin </w:t>
+      </w:r>
+    </w:p>
+    <w:p>
+      <w:pPr>
+        <w:pStyle w:val="ListParagraph"/>
+        <w:numPr>
+          <w:ilvl w:val="0"/>
+          <w:numId w:val="4"/>
         </w:numPr>
       </w:pPr>
       <w:bookmarkStart w:id="0" w:name="_GoBack"/>
@@ -138,22 +346,6 @@
     <w:p>
       <w:pPr>
         <w:pStyle w:val="ListParagraph"/>
-        <w:numPr>
-          <w:ilvl w:val="0"/>
-          <w:numId w:val="1"/>
-        </w:numPr>
-      </w:pPr>
-      <w:r>
-        <w:t xml:space="preserve">Add new features </w:t>
-      </w:r>
-    </w:p>
-    <w:p>
-      <w:pPr>
-        <w:pStyle w:val="ListParagraph"/>
-        <w:numPr>
-          <w:ilvl w:val="0"/>
-          <w:numId w:val="3"/>
-        </w:numPr>
       </w:pPr>
     </w:p>
     <w:p>
@@ -211,6 +403,119 @@
 <file path=word/numbering.xml><?xml version="1.0" encoding="utf-8"?>
 <w:numbering xmlns:wpc="http://schemas.microsoft.com/office/word/2010/wordprocessingCanvas" xmlns:cx="http://schemas.microsoft.com/office/drawing/2014/chartex" xmlns:mc="http://schemas.openxmlformats.org/markup-compatibility/2006" xmlns:o="urn:schemas-microsoft-com:office:office" xmlns:r="http://schemas.openxmlformats.org/officeDocument/2006/relationships" xmlns:m="http://schemas.openxmlformats.org/officeDocument/2006/math" xmlns:v="urn:schemas-microsoft-com:vml" xmlns:wp14="http://schemas.microsoft.com/office/word/2010/wordprocessingDrawing" xmlns:wp="http://schemas.openxmlformats.org/drawingml/2006/wordprocessingDrawing" xmlns:w10="urn:schemas-microsoft-com:office:word" xmlns:w="http://schemas.openxmlformats.org/wordprocessingml/2006/main" xmlns:w14="http://schemas.microsoft.com/office/word/2010/wordml" xmlns:w15="http://schemas.microsoft.com/office/word/2012/wordml" xmlns:w16se="http://schemas.microsoft.com/office/word/2015/wordml/symex" xmlns:wpg="http://schemas.microsoft.com/office/word/2010/wordprocessingGroup" xmlns:wpi="http://schemas.microsoft.com/office/word/2010/wordprocessingInk" xmlns:wne="http://schemas.microsoft.com/office/word/2006/wordml" xmlns:wps="http://schemas.microsoft.com/office/word/2010/wordprocessingShape" mc:Ignorable="w14 w15 w16se wp14">
   <w:abstractNum w:abstractNumId="0" w15:restartNumberingAfterBreak="0">
+    <w:nsid w:val="252D692C"/>
+    <w:multiLevelType w:val="hybridMultilevel"/>
+    <w:tmpl w:val="20CECCC4"/>
+    <w:lvl w:ilvl="0" w:tplc="04090001">
+      <w:start w:val="1"/>
+      <w:numFmt w:val="bullet"/>
+      <w:lvlText w:val=""/>
+      <w:lvlJc w:val="left"/>
+      <w:pPr>
+        <w:ind w:left="1440" w:hanging="360"/>
+      </w:pPr>
+      <w:rPr>
+        <w:rFonts w:ascii="Symbol" w:hAnsi="Symbol" w:hint="default"/>
+      </w:rPr>
+    </w:lvl>
+    <w:lvl w:ilvl="1" w:tplc="04090003" w:tentative="1">
+      <w:start w:val="1"/>
+      <w:numFmt w:val="bullet"/>
+      <w:lvlText w:val="o"/>
+      <w:lvlJc w:val="left"/>
+      <w:pPr>
+        <w:ind w:left="2160" w:hanging="360"/>
+      </w:pPr>
+      <w:rPr>
+        <w:rFonts w:ascii="Courier New" w:hAnsi="Courier New" w:cs="Courier New" w:hint="default"/>
+      </w:rPr>
+    </w:lvl>
+    <w:lvl w:ilvl="2" w:tplc="04090005" w:tentative="1">
+      <w:start w:val="1"/>
+      <w:numFmt w:val="bullet"/>
+      <w:lvlText w:val=""/>
+      <w:lvlJc w:val="left"/>
+      <w:pPr>
+        <w:ind w:left="2880" w:hanging="360"/>
+      </w:pPr>
+      <w:rPr>
+        <w:rFonts w:ascii="Wingdings" w:hAnsi="Wingdings" w:hint="default"/>
+      </w:rPr>
+    </w:lvl>
+    <w:lvl w:ilvl="3" w:tplc="04090001" w:tentative="1">
+      <w:start w:val="1"/>
+      <w:numFmt w:val="bullet"/>
+      <w:lvlText w:val=""/>
+      <w:lvlJc w:val="left"/>
+      <w:pPr>
+        <w:ind w:left="3600" w:hanging="360"/>
+      </w:pPr>
+      <w:rPr>
+        <w:rFonts w:ascii="Symbol" w:hAnsi="Symbol" w:hint="default"/>
+      </w:rPr>
+    </w:lvl>
+    <w:lvl w:ilvl="4" w:tplc="04090003" w:tentative="1">
+      <w:start w:val="1"/>
+      <w:numFmt w:val="bullet"/>
+      <w:lvlText w:val="o"/>
+      <w:lvlJc w:val="left"/>
+      <w:pPr>
+        <w:ind w:left="4320" w:hanging="360"/>
+      </w:pPr>
+      <w:rPr>
+        <w:rFonts w:ascii="Courier New" w:hAnsi="Courier New" w:cs="Courier New" w:hint="default"/>
+      </w:rPr>
+    </w:lvl>
+    <w:lvl w:ilvl="5" w:tplc="04090005" w:tentative="1">
+      <w:start w:val="1"/>
+      <w:numFmt w:val="bullet"/>
+      <w:lvlText w:val=""/>
+      <w:lvlJc w:val="left"/>
+      <w:pPr>
+        <w:ind w:left="5040" w:hanging="360"/>
+      </w:pPr>
+      <w:rPr>
+        <w:rFonts w:ascii="Wingdings" w:hAnsi="Wingdings" w:hint="default"/>
+      </w:rPr>
+    </w:lvl>
+    <w:lvl w:ilvl="6" w:tplc="04090001" w:tentative="1">
+      <w:start w:val="1"/>
+      <w:numFmt w:val="bullet"/>
+      <w:lvlText w:val=""/>
+      <w:lvlJc w:val="left"/>
+      <w:pPr>
+        <w:ind w:left="5760" w:hanging="360"/>
+      </w:pPr>
+      <w:rPr>
+        <w:rFonts w:ascii="Symbol" w:hAnsi="Symbol" w:hint="default"/>
+      </w:rPr>
+    </w:lvl>
+    <w:lvl w:ilvl="7" w:tplc="04090003" w:tentative="1">
+      <w:start w:val="1"/>
+      <w:numFmt w:val="bullet"/>
+      <w:lvlText w:val="o"/>
+      <w:lvlJc w:val="left"/>
+      <w:pPr>
+        <w:ind w:left="6480" w:hanging="360"/>
+      </w:pPr>
+      <w:rPr>
+        <w:rFonts w:ascii="Courier New" w:hAnsi="Courier New" w:cs="Courier New" w:hint="default"/>
+      </w:rPr>
+    </w:lvl>
+    <w:lvl w:ilvl="8" w:tplc="04090005" w:tentative="1">
+      <w:start w:val="1"/>
+      <w:numFmt w:val="bullet"/>
+      <w:lvlText w:val=""/>
+      <w:lvlJc w:val="left"/>
+      <w:pPr>
+        <w:ind w:left="7200" w:hanging="360"/>
+      </w:pPr>
+      <w:rPr>
+        <w:rFonts w:ascii="Wingdings" w:hAnsi="Wingdings" w:hint="default"/>
+      </w:rPr>
+    </w:lvl>
+  </w:abstractNum>
+  <w:abstractNum w:abstractNumId="1" w15:restartNumberingAfterBreak="0">
     <w:nsid w:val="44F1059F"/>
     <w:multiLevelType w:val="hybridMultilevel"/>
     <w:tmpl w:val="C8A85F20"/>
@@ -323,7 +628,7 @@
       </w:rPr>
     </w:lvl>
   </w:abstractNum>
-  <w:abstractNum w:abstractNumId="1" w15:restartNumberingAfterBreak="0">
+  <w:abstractNum w:abstractNumId="2" w15:restartNumberingAfterBreak="0">
     <w:nsid w:val="4F5E1175"/>
     <w:multiLevelType w:val="hybridMultilevel"/>
     <w:tmpl w:val="CF802238"/>
@@ -436,7 +741,7 @@
       </w:rPr>
     </w:lvl>
   </w:abstractNum>
-  <w:abstractNum w:abstractNumId="2" w15:restartNumberingAfterBreak="0">
+  <w:abstractNum w:abstractNumId="3" w15:restartNumberingAfterBreak="0">
     <w:nsid w:val="7D173993"/>
     <w:multiLevelType w:val="hybridMultilevel"/>
     <w:tmpl w:val="7102ED56"/>
@@ -526,12 +831,15 @@
     </w:lvl>
   </w:abstractNum>
   <w:num w:numId="1">
+    <w:abstractNumId w:val="3"/>
+  </w:num>
+  <w:num w:numId="2">
     <w:abstractNumId w:val="2"/>
   </w:num>
-  <w:num w:numId="2">
+  <w:num w:numId="3">
     <w:abstractNumId w:val="1"/>
   </w:num>
-  <w:num w:numId="3">
+  <w:num w:numId="4">
     <w:abstractNumId w:val="0"/>
   </w:num>
 </w:numbering>
@@ -1273,7 +1581,7 @@
 </file>
 
 <file path=customXml/itemProps1.xml><?xml version="1.0" encoding="utf-8"?>
-<ds:datastoreItem xmlns:ds="http://schemas.openxmlformats.org/officeDocument/2006/customXml" ds:itemID="{5C7CD218-497D-4122-9C85-0ECE66BD301B}">
+<ds:datastoreItem xmlns:ds="http://schemas.openxmlformats.org/officeDocument/2006/customXml" ds:itemID="{DA70753B-8256-486C-AFDB-675A4FA9A6A9}">
   <ds:schemaRefs>
     <ds:schemaRef ds:uri="http://schemas.openxmlformats.org/officeDocument/2006/bibliography"/>
   </ds:schemaRefs>

</xml_diff>

<commit_message>
update user data bug solved
</commit_message>
<xml_diff>
--- a/DOCS/Requierments.docx
+++ b/DOCS/Requierments.docx
@@ -165,6 +165,33 @@
       <w:r>
         <w:t>bug</w:t>
       </w:r>
+      <w:r>
+        <w:t xml:space="preserve"> =&gt; </w:t>
+      </w:r>
+      <w:r>
+        <w:rPr>
+          <w:color w:val="70AD47" w:themeColor="accent6"/>
+        </w:rPr>
+        <w:t xml:space="preserve">should add the columns in the request validation </w:t>
+      </w:r>
+      <w:r>
+        <w:rPr>
+          <mc:AlternateContent>
+            <mc:Choice Requires="w16se"/>
+            <mc:Fallback>
+              <w:rFonts w:ascii="Segoe UI Emoji" w:eastAsia="Segoe UI Emoji" w:hAnsi="Segoe UI Emoji" w:cs="Segoe UI Emoji"/>
+            </mc:Fallback>
+          </mc:AlternateContent>
+        </w:rPr>
+        <mc:AlternateContent>
+          <mc:Choice Requires="w16se">
+            <w16se:symEx w16se:font="Segoe UI Emoji" w16se:char="2714"/>
+          </mc:Choice>
+          <mc:Fallback>
+            <w:t>✔</w:t>
+          </mc:Fallback>
+        </mc:AlternateContent>
+      </w:r>
     </w:p>
     <w:p>
       <w:pPr>
@@ -198,11 +225,9 @@
           <w:numId w:val="2"/>
         </w:numPr>
       </w:pPr>
-      <w:proofErr w:type="spellStart"/>
-      <w:r>
-        <w:t>retarn</w:t>
-      </w:r>
-      <w:proofErr w:type="spellEnd"/>
+      <w:r>
+        <w:t>return</w:t>
+      </w:r>
       <w:r>
         <w:t xml:space="preserve"> the unit available bug </w:t>
       </w:r>
@@ -218,130 +243,125 @@
       <w:r>
         <w:t xml:space="preserve">notification reports bug </w:t>
       </w:r>
-    </w:p>
-    <w:p>
-      <w:pPr>
-        <w:pStyle w:val="ListParagraph"/>
-        <w:numPr>
-          <w:ilvl w:val="0"/>
-          <w:numId w:val="2"/>
-        </w:numPr>
-      </w:pPr>
-    </w:p>
-    <w:p>
-      <w:pPr>
-        <w:pStyle w:val="ListParagraph"/>
-        <w:numPr>
-          <w:ilvl w:val="0"/>
-          <w:numId w:val="1"/>
-        </w:numPr>
-      </w:pPr>
-      <w:r>
-        <w:t xml:space="preserve">Add new features </w:t>
-      </w:r>
-    </w:p>
-    <w:p>
-      <w:pPr>
-        <w:pStyle w:val="ListParagraph"/>
-        <w:numPr>
-          <w:ilvl w:val="0"/>
-          <w:numId w:val="4"/>
-        </w:numPr>
-      </w:pPr>
-      <w:r>
-        <w:t>set he width of the images</w:t>
-      </w:r>
-    </w:p>
-    <w:p>
-      <w:pPr>
-        <w:pStyle w:val="ListParagraph"/>
-        <w:numPr>
-          <w:ilvl w:val="0"/>
-          <w:numId w:val="4"/>
-        </w:numPr>
-      </w:pPr>
-      <w:r>
-        <w:t xml:space="preserve">google map </w:t>
-      </w:r>
-      <w:proofErr w:type="spellStart"/>
-      <w:r>
-        <w:t>api</w:t>
-      </w:r>
-      <w:proofErr w:type="spellEnd"/>
-    </w:p>
-    <w:p>
-      <w:pPr>
-        <w:pStyle w:val="ListParagraph"/>
-        <w:numPr>
-          <w:ilvl w:val="0"/>
-          <w:numId w:val="4"/>
-        </w:numPr>
-      </w:pPr>
-      <w:r>
-        <w:t xml:space="preserve">dash board for he admins </w:t>
-      </w:r>
-    </w:p>
-    <w:p>
-      <w:pPr>
-        <w:pStyle w:val="ListParagraph"/>
-        <w:numPr>
-          <w:ilvl w:val="0"/>
-          <w:numId w:val="4"/>
-        </w:numPr>
-      </w:pPr>
-      <w:r>
-        <w:t xml:space="preserve">feedback </w:t>
-      </w:r>
-      <w:proofErr w:type="spellStart"/>
-      <w:proofErr w:type="gramStart"/>
-      <w:r>
-        <w:t>bage</w:t>
-      </w:r>
-      <w:proofErr w:type="spellEnd"/>
-      <w:r>
-        <w:t xml:space="preserve">  admin</w:t>
-      </w:r>
-      <w:proofErr w:type="gramEnd"/>
-    </w:p>
-    <w:p>
-      <w:pPr>
-        <w:pStyle w:val="ListParagraph"/>
-        <w:numPr>
-          <w:ilvl w:val="0"/>
-          <w:numId w:val="4"/>
-        </w:numPr>
-      </w:pPr>
-      <w:proofErr w:type="spellStart"/>
-      <w:r>
-        <w:t>notificate</w:t>
-      </w:r>
-      <w:proofErr w:type="spellEnd"/>
-      <w:r>
-        <w:t xml:space="preserve"> the admin </w:t>
-      </w:r>
-    </w:p>
-    <w:p>
-      <w:pPr>
-        <w:pStyle w:val="ListParagraph"/>
-        <w:numPr>
-          <w:ilvl w:val="0"/>
-          <w:numId w:val="4"/>
-        </w:numPr>
-      </w:pPr>
-      <w:r>
-        <w:t xml:space="preserve">recent users for admin </w:t>
-      </w:r>
-    </w:p>
-    <w:p>
-      <w:pPr>
-        <w:pStyle w:val="ListParagraph"/>
-        <w:numPr>
-          <w:ilvl w:val="0"/>
-          <w:numId w:val="4"/>
-        </w:numPr>
-      </w:pPr>
       <w:bookmarkStart w:id="0" w:name="_GoBack"/>
       <w:bookmarkEnd w:id="0"/>
+    </w:p>
+    <w:p>
+      <w:pPr>
+        <w:pStyle w:val="ListParagraph"/>
+        <w:numPr>
+          <w:ilvl w:val="0"/>
+          <w:numId w:val="2"/>
+        </w:numPr>
+      </w:pPr>
+      <w:r>
+        <w:t xml:space="preserve">the design of Breez </w:t>
+      </w:r>
+    </w:p>
+    <w:p>
+      <w:pPr>
+        <w:pStyle w:val="ListParagraph"/>
+        <w:numPr>
+          <w:ilvl w:val="0"/>
+          <w:numId w:val="2"/>
+        </w:numPr>
+      </w:pPr>
+    </w:p>
+    <w:p>
+      <w:pPr>
+        <w:pStyle w:val="ListParagraph"/>
+        <w:numPr>
+          <w:ilvl w:val="0"/>
+          <w:numId w:val="1"/>
+        </w:numPr>
+      </w:pPr>
+      <w:r>
+        <w:t xml:space="preserve">Add new features </w:t>
+      </w:r>
+    </w:p>
+    <w:p>
+      <w:pPr>
+        <w:pStyle w:val="ListParagraph"/>
+        <w:numPr>
+          <w:ilvl w:val="0"/>
+          <w:numId w:val="4"/>
+        </w:numPr>
+      </w:pPr>
+      <w:r>
+        <w:t>set he width of the images</w:t>
+      </w:r>
+    </w:p>
+    <w:p>
+      <w:pPr>
+        <w:pStyle w:val="ListParagraph"/>
+        <w:numPr>
+          <w:ilvl w:val="0"/>
+          <w:numId w:val="4"/>
+        </w:numPr>
+      </w:pPr>
+      <w:r>
+        <w:t>google map api</w:t>
+      </w:r>
+    </w:p>
+    <w:p>
+      <w:pPr>
+        <w:pStyle w:val="ListParagraph"/>
+        <w:numPr>
+          <w:ilvl w:val="0"/>
+          <w:numId w:val="4"/>
+        </w:numPr>
+      </w:pPr>
+      <w:r>
+        <w:t xml:space="preserve">dash board for he admins </w:t>
+      </w:r>
+    </w:p>
+    <w:p>
+      <w:pPr>
+        <w:pStyle w:val="ListParagraph"/>
+        <w:numPr>
+          <w:ilvl w:val="0"/>
+          <w:numId w:val="4"/>
+        </w:numPr>
+      </w:pPr>
+      <w:r>
+        <w:t>feedback page admin</w:t>
+      </w:r>
+    </w:p>
+    <w:p>
+      <w:pPr>
+        <w:pStyle w:val="ListParagraph"/>
+        <w:numPr>
+          <w:ilvl w:val="0"/>
+          <w:numId w:val="4"/>
+        </w:numPr>
+      </w:pPr>
+      <w:r>
+        <w:t>pontificate</w:t>
+      </w:r>
+      <w:r>
+        <w:t xml:space="preserve"> the admin </w:t>
+      </w:r>
+    </w:p>
+    <w:p>
+      <w:pPr>
+        <w:pStyle w:val="ListParagraph"/>
+        <w:numPr>
+          <w:ilvl w:val="0"/>
+          <w:numId w:val="4"/>
+        </w:numPr>
+      </w:pPr>
+      <w:r>
+        <w:t xml:space="preserve">recent users for admin </w:t>
+      </w:r>
+    </w:p>
+    <w:p>
+      <w:pPr>
+        <w:pStyle w:val="ListParagraph"/>
+        <w:numPr>
+          <w:ilvl w:val="0"/>
+          <w:numId w:val="4"/>
+        </w:numPr>
+      </w:pPr>
     </w:p>
     <w:p>
       <w:pPr>
@@ -1581,7 +1601,7 @@
 </file>
 
 <file path=customXml/itemProps1.xml><?xml version="1.0" encoding="utf-8"?>
-<ds:datastoreItem xmlns:ds="http://schemas.openxmlformats.org/officeDocument/2006/customXml" ds:itemID="{DA70753B-8256-486C-AFDB-675A4FA9A6A9}">
+<ds:datastoreItem xmlns:ds="http://schemas.openxmlformats.org/officeDocument/2006/customXml" ds:itemID="{00755D91-B9B6-4504-83A5-DE64BBEBE202}">
   <ds:schemaRefs>
     <ds:schemaRef ds:uri="http://schemas.openxmlformats.org/officeDocument/2006/bibliography"/>
   </ds:schemaRefs>

</xml_diff>

<commit_message>
refactor and design the routes and controllers
</commit_message>
<xml_diff>
--- a/DOCS/Requierments.docx
+++ b/DOCS/Requierments.docx
@@ -414,22 +414,22 @@
       <w:r>
         <w:t xml:space="preserve">Transaction nth add unit </w:t>
       </w:r>
-    </w:p>
-    <w:p>
-      <w:pPr>
-        <w:pStyle w:val="ListParagraph"/>
-        <w:numPr>
-          <w:ilvl w:val="0"/>
-          <w:numId w:val="2"/>
-        </w:numPr>
-      </w:pPr>
-      <w:r>
-        <w:t>Air + elevator +. Cannot</w:t>
+      <w:r>
+        <w:t xml:space="preserve"> + deleting the unit </w:t>
       </w:r>
       <w:bookmarkStart w:id="0" w:name="_GoBack"/>
       <w:bookmarkEnd w:id="0"/>
-      <w:r>
-        <w:t xml:space="preserve"> be null or must checked </w:t>
+    </w:p>
+    <w:p>
+      <w:pPr>
+        <w:pStyle w:val="ListParagraph"/>
+        <w:numPr>
+          <w:ilvl w:val="0"/>
+          <w:numId w:val="2"/>
+        </w:numPr>
+      </w:pPr>
+      <w:r>
+        <w:t xml:space="preserve">Air + elevator +. Cannot be null or must checked </w:t>
       </w:r>
     </w:p>
     <w:p>
@@ -1442,6 +1442,7 @@
   <w:style w:type="character" w:default="1" w:styleId="DefaultParagraphFont">
     <w:name w:val="Default Paragraph Font"/>
     <w:uiPriority w:val="1"/>
+    <w:semiHidden/>
     <w:unhideWhenUsed/>
   </w:style>
   <w:style w:type="table" w:default="1" w:styleId="TableNormal">
@@ -1780,7 +1781,7 @@
 </file>
 
 <file path=customXml/itemProps1.xml><?xml version="1.0" encoding="utf-8"?>
-<ds:datastoreItem xmlns:ds="http://schemas.openxmlformats.org/officeDocument/2006/customXml" ds:itemID="{1853DBF2-6005-4464-AECF-CF05607BB0CD}">
+<ds:datastoreItem xmlns:ds="http://schemas.openxmlformats.org/officeDocument/2006/customXml" ds:itemID="{4A2BB584-8CFE-47DB-8882-D626DF3EDCA4}">
   <ds:schemaRefs>
     <ds:schemaRef ds:uri="http://schemas.openxmlformats.org/officeDocument/2006/bibliography"/>
   </ds:schemaRefs>

</xml_diff>

<commit_message>
dlete unit and user bug
</commit_message>
<xml_diff>
--- a/DOCS/Requierments.docx
+++ b/DOCS/Requierments.docx
@@ -43,7 +43,13 @@
         </w:numPr>
       </w:pPr>
       <w:r>
-        <w:t xml:space="preserve">Factoring fake data =&gt; </w:t>
+        <w:rPr>
+          <w:color w:val="70AD47" w:themeColor="accent6"/>
+        </w:rPr>
+        <w:t xml:space="preserve">Factoring fake data </w:t>
+      </w:r>
+      <w:r>
+        <w:t xml:space="preserve">=&gt; </w:t>
       </w:r>
       <w:r>
         <w:rPr>
@@ -79,7 +85,13 @@
         </w:numPr>
       </w:pPr>
       <w:r>
-        <w:t xml:space="preserve">npm run dev =&gt; </w:t>
+        <w:rPr>
+          <w:color w:val="70AD47" w:themeColor="accent6"/>
+        </w:rPr>
+        <w:t xml:space="preserve">npm run dev </w:t>
+      </w:r>
+      <w:r>
+        <w:t xml:space="preserve">=&gt; </w:t>
       </w:r>
       <w:r>
         <w:rPr>
@@ -121,6 +133,9 @@
         </w:numPr>
       </w:pPr>
       <w:r>
+        <w:rPr>
+          <w:color w:val="70AD47" w:themeColor="accent6"/>
+        </w:rPr>
         <w:t xml:space="preserve">the null values of some apartments </w:t>
       </w:r>
       <w:r>
@@ -160,13 +175,25 @@
         </w:numPr>
       </w:pPr>
       <w:r>
+        <w:rPr>
+          <w:color w:val="70AD47" w:themeColor="accent6"/>
+        </w:rPr>
         <w:t xml:space="preserve">update user data </w:t>
       </w:r>
       <w:r>
+        <w:rPr>
+          <w:color w:val="70AD47" w:themeColor="accent6"/>
+        </w:rPr>
         <w:t>bug</w:t>
       </w:r>
       <w:r>
-        <w:t xml:space="preserve"> =&gt; </w:t>
+        <w:rPr>
+          <w:color w:val="70AD47" w:themeColor="accent6"/>
+        </w:rPr>
+        <w:t xml:space="preserve"> </w:t>
+      </w:r>
+      <w:r>
+        <w:t xml:space="preserve">=&gt; </w:t>
       </w:r>
       <w:r>
         <w:rPr>
@@ -202,42 +229,15 @@
         </w:numPr>
       </w:pPr>
       <w:r>
-        <w:t xml:space="preserve">set the </w:t>
-      </w:r>
-      <w:r>
-        <w:rPr>
-          <w:color w:val="FF0000"/>
-        </w:rPr>
-        <w:t xml:space="preserve">search </w:t>
-      </w:r>
-      <w:r>
-        <w:t xml:space="preserve">to be more specific </w:t>
-      </w:r>
-    </w:p>
-    <w:p>
-      <w:pPr>
-        <w:pStyle w:val="ListParagraph"/>
-        <w:numPr>
-          <w:ilvl w:val="0"/>
-          <w:numId w:val="2"/>
-        </w:numPr>
-      </w:pPr>
-      <w:r>
-        <w:t xml:space="preserve">delet user account bug </w:t>
-      </w:r>
-    </w:p>
-    <w:p>
-      <w:pPr>
-        <w:pStyle w:val="ListParagraph"/>
-        <w:numPr>
-          <w:ilvl w:val="0"/>
-          <w:numId w:val="2"/>
-        </w:numPr>
-      </w:pPr>
-      <w:r>
+        <w:rPr>
+          <w:color w:val="70AD47" w:themeColor="accent6"/>
+        </w:rPr>
         <w:t>return</w:t>
       </w:r>
       <w:r>
+        <w:rPr>
+          <w:color w:val="70AD47" w:themeColor="accent6"/>
+        </w:rPr>
         <w:t xml:space="preserve"> the unit available bug </w:t>
       </w:r>
       <w:r>
@@ -283,42 +283,9 @@
         </w:numPr>
       </w:pPr>
       <w:r>
-        <w:t xml:space="preserve">notification reports bug </w:t>
-      </w:r>
-    </w:p>
-    <w:p>
-      <w:pPr>
-        <w:pStyle w:val="ListParagraph"/>
-        <w:numPr>
-          <w:ilvl w:val="0"/>
-          <w:numId w:val="2"/>
-        </w:numPr>
-      </w:pPr>
-      <w:r>
-        <w:t xml:space="preserve">the design of Breez </w:t>
-      </w:r>
-    </w:p>
-    <w:p>
-      <w:pPr>
-        <w:pStyle w:val="ListParagraph"/>
-        <w:numPr>
-          <w:ilvl w:val="0"/>
-          <w:numId w:val="2"/>
-        </w:numPr>
-      </w:pPr>
-      <w:r>
-        <w:t xml:space="preserve">not adding image bug </w:t>
-      </w:r>
-    </w:p>
-    <w:p>
-      <w:pPr>
-        <w:pStyle w:val="ListParagraph"/>
-        <w:numPr>
-          <w:ilvl w:val="0"/>
-          <w:numId w:val="2"/>
-        </w:numPr>
-      </w:pPr>
-      <w:r>
+        <w:rPr>
+          <w:color w:val="70AD47" w:themeColor="accent6"/>
+        </w:rPr>
         <w:t xml:space="preserve">Confirm the deletion bug </w:t>
       </w:r>
       <w:r>
@@ -376,46 +343,73 @@
         </w:numPr>
       </w:pPr>
       <w:r>
-        <w:t>Un authorized when add request</w:t>
-      </w:r>
-    </w:p>
-    <w:p>
-      <w:pPr>
-        <w:pStyle w:val="ListParagraph"/>
-        <w:numPr>
-          <w:ilvl w:val="0"/>
-          <w:numId w:val="2"/>
-        </w:numPr>
-      </w:pPr>
-      <w:r>
-        <w:t xml:space="preserve">Auth + authorization </w:t>
-      </w:r>
-    </w:p>
-    <w:p>
-      <w:pPr>
-        <w:pStyle w:val="ListParagraph"/>
-        <w:numPr>
-          <w:ilvl w:val="0"/>
-          <w:numId w:val="2"/>
-        </w:numPr>
-      </w:pPr>
-      <w:r>
-        <w:t xml:space="preserve">Check the consistency </w:t>
-      </w:r>
-    </w:p>
-    <w:p>
-      <w:pPr>
-        <w:pStyle w:val="ListParagraph"/>
-        <w:numPr>
-          <w:ilvl w:val="0"/>
-          <w:numId w:val="2"/>
-        </w:numPr>
-      </w:pPr>
-      <w:r>
-        <w:t xml:space="preserve">Transaction nth add unit </w:t>
-      </w:r>
-      <w:r>
-        <w:t xml:space="preserve"> + deleting the unit </w:t>
+        <w:t xml:space="preserve">notification reports bug </w:t>
+      </w:r>
+    </w:p>
+    <w:p>
+      <w:pPr>
+        <w:pStyle w:val="ListParagraph"/>
+        <w:numPr>
+          <w:ilvl w:val="0"/>
+          <w:numId w:val="2"/>
+        </w:numPr>
+      </w:pPr>
+      <w:r>
+        <w:t xml:space="preserve">set the </w:t>
+      </w:r>
+      <w:r>
+        <w:rPr>
+          <w:color w:val="FF0000"/>
+        </w:rPr>
+        <w:t xml:space="preserve">search </w:t>
+      </w:r>
+      <w:r>
+        <w:t xml:space="preserve">to be more specific </w:t>
+      </w:r>
+    </w:p>
+    <w:p>
+      <w:pPr>
+        <w:pStyle w:val="ListParagraph"/>
+        <w:numPr>
+          <w:ilvl w:val="0"/>
+          <w:numId w:val="2"/>
+        </w:numPr>
+        <w:rPr>
+          <w:color w:val="70AD47" w:themeColor="accent6"/>
+        </w:rPr>
+      </w:pPr>
+      <w:r>
+        <w:rPr>
+          <w:color w:val="70AD47" w:themeColor="accent6"/>
+        </w:rPr>
+        <w:t xml:space="preserve">delet user account bug </w:t>
+      </w:r>
+      <w:r>
+        <w:t xml:space="preserve">=&gt; </w:t>
+      </w:r>
+      <w:r>
+        <w:rPr>
+          <w:color w:val="70AD47" w:themeColor="accent6"/>
+        </w:rPr>
+        <w:t xml:space="preserve">Restrict relation not Cascade in database + delet unit with user </w:t>
+      </w:r>
+      <w:r>
+        <w:rPr>
+          <mc:AlternateContent>
+            <mc:Choice Requires="w16se"/>
+            <mc:Fallback>
+              <w:rFonts w:ascii="Segoe UI Emoji" w:eastAsia="Segoe UI Emoji" w:hAnsi="Segoe UI Emoji" w:cs="Segoe UI Emoji"/>
+            </mc:Fallback>
+          </mc:AlternateContent>
+        </w:rPr>
+        <mc:AlternateContent>
+          <mc:Choice Requires="w16se">
+            <w16se:symEx w16se:font="Segoe UI Emoji" w16se:char="2714"/>
+          </mc:Choice>
+          <mc:Fallback>
+            <w:t>✔</w:t>
+          </mc:Fallback>
+        </mc:AlternateContent>
       </w:r>
       <w:bookmarkStart w:id="0" w:name="_GoBack"/>
       <w:bookmarkEnd w:id="0"/>
@@ -429,6 +423,90 @@
         </w:numPr>
       </w:pPr>
       <w:r>
+        <w:t xml:space="preserve">the design of Breez </w:t>
+      </w:r>
+    </w:p>
+    <w:p>
+      <w:pPr>
+        <w:pStyle w:val="ListParagraph"/>
+        <w:numPr>
+          <w:ilvl w:val="0"/>
+          <w:numId w:val="2"/>
+        </w:numPr>
+      </w:pPr>
+      <w:r>
+        <w:t xml:space="preserve">not adding image bug </w:t>
+      </w:r>
+    </w:p>
+    <w:p>
+      <w:pPr>
+        <w:pStyle w:val="ListParagraph"/>
+        <w:numPr>
+          <w:ilvl w:val="0"/>
+          <w:numId w:val="2"/>
+        </w:numPr>
+      </w:pPr>
+      <w:r>
+        <w:t>Un authorized when add request</w:t>
+      </w:r>
+    </w:p>
+    <w:p>
+      <w:pPr>
+        <w:pStyle w:val="ListParagraph"/>
+        <w:numPr>
+          <w:ilvl w:val="0"/>
+          <w:numId w:val="2"/>
+        </w:numPr>
+      </w:pPr>
+      <w:r>
+        <w:t xml:space="preserve">Auth + authorization </w:t>
+      </w:r>
+    </w:p>
+    <w:p>
+      <w:pPr>
+        <w:pStyle w:val="ListParagraph"/>
+        <w:numPr>
+          <w:ilvl w:val="0"/>
+          <w:numId w:val="2"/>
+        </w:numPr>
+      </w:pPr>
+      <w:r>
+        <w:t xml:space="preserve">Check the consistency </w:t>
+      </w:r>
+    </w:p>
+    <w:p>
+      <w:pPr>
+        <w:pStyle w:val="ListParagraph"/>
+        <w:numPr>
+          <w:ilvl w:val="0"/>
+          <w:numId w:val="2"/>
+        </w:numPr>
+        <w:rPr>
+          <w:color w:val="FF0000"/>
+        </w:rPr>
+      </w:pPr>
+      <w:r>
+        <w:rPr>
+          <w:color w:val="FF0000"/>
+        </w:rPr>
+        <w:t xml:space="preserve">Transaction nth add unit </w:t>
+      </w:r>
+      <w:r>
+        <w:rPr>
+          <w:color w:val="FF0000"/>
+        </w:rPr>
+        <w:t xml:space="preserve"> + deleting the unit </w:t>
+      </w:r>
+    </w:p>
+    <w:p>
+      <w:pPr>
+        <w:pStyle w:val="ListParagraph"/>
+        <w:numPr>
+          <w:ilvl w:val="0"/>
+          <w:numId w:val="2"/>
+        </w:numPr>
+      </w:pPr>
+      <w:r>
         <w:t xml:space="preserve">Air + elevator +. Cannot be null or must checked </w:t>
       </w:r>
     </w:p>
@@ -440,6 +518,35 @@
           <w:numId w:val="2"/>
         </w:numPr>
       </w:pPr>
+      <w:r>
+        <w:rPr>
+          <w:rFonts w:hint="cs"/>
+          <w:rtl/>
+          <w:lang w:bidi="ar-EG"/>
+        </w:rPr>
+        <w:t xml:space="preserve">تظبيط البيرنت يونيت بحيث تقدر تضيف له اكتر من شقة وتفاليديت علي عدد الشقق بالعدد الي موجود حاليا </w:t>
+      </w:r>
+    </w:p>
+    <w:p>
+      <w:pPr>
+        <w:pStyle w:val="ListParagraph"/>
+        <w:numPr>
+          <w:ilvl w:val="0"/>
+          <w:numId w:val="2"/>
+        </w:numPr>
+      </w:pPr>
+      <w:r>
+        <w:t>Delete the unit images from storage</w:t>
+      </w:r>
+    </w:p>
+    <w:p>
+      <w:pPr>
+        <w:pStyle w:val="ListParagraph"/>
+        <w:numPr>
+          <w:ilvl w:val="0"/>
+          <w:numId w:val="2"/>
+        </w:numPr>
+      </w:pPr>
     </w:p>
     <w:p>
       <w:pPr>
@@ -486,6 +593,18 @@
         </w:numPr>
       </w:pPr>
       <w:r>
+        <w:t>show my units</w:t>
+      </w:r>
+    </w:p>
+    <w:p>
+      <w:pPr>
+        <w:pStyle w:val="ListParagraph"/>
+        <w:numPr>
+          <w:ilvl w:val="0"/>
+          <w:numId w:val="4"/>
+        </w:numPr>
+      </w:pPr>
+      <w:r>
         <w:t>dash board for he admins</w:t>
       </w:r>
       <w:r>
@@ -513,7 +632,7 @@
         </w:numPr>
       </w:pPr>
       <w:r>
-        <w:t>pontificate</w:t>
+        <w:t>notify</w:t>
       </w:r>
       <w:r>
         <w:t xml:space="preserve"> the admin </w:t>
@@ -529,18 +648,6 @@
       </w:pPr>
       <w:r>
         <w:t xml:space="preserve">recent users for admin </w:t>
-      </w:r>
-    </w:p>
-    <w:p>
-      <w:pPr>
-        <w:pStyle w:val="ListParagraph"/>
-        <w:numPr>
-          <w:ilvl w:val="0"/>
-          <w:numId w:val="4"/>
-        </w:numPr>
-      </w:pPr>
-      <w:r>
-        <w:t>show my units</w:t>
       </w:r>
     </w:p>
     <w:p>
@@ -831,8 +938,8 @@
   <w:abstractNum w:abstractNumId="2" w15:restartNumberingAfterBreak="0">
     <w:nsid w:val="4F5E1175"/>
     <w:multiLevelType w:val="hybridMultilevel"/>
-    <w:tmpl w:val="CF802238"/>
-    <w:lvl w:ilvl="0" w:tplc="04090001">
+    <w:tmpl w:val="09DA6A4A"/>
+    <w:lvl w:ilvl="0" w:tplc="1F8217F0">
       <w:start w:val="1"/>
       <w:numFmt w:val="bullet"/>
       <w:lvlText w:val=""/>
@@ -842,6 +949,7 @@
       </w:pPr>
       <w:rPr>
         <w:rFonts w:ascii="Symbol" w:hAnsi="Symbol" w:hint="default"/>
+        <w:color w:val="auto"/>
       </w:rPr>
     </w:lvl>
     <w:lvl w:ilvl="1" w:tplc="04090003" w:tentative="1">
@@ -1781,7 +1889,7 @@
 </file>
 
 <file path=customXml/itemProps1.xml><?xml version="1.0" encoding="utf-8"?>
-<ds:datastoreItem xmlns:ds="http://schemas.openxmlformats.org/officeDocument/2006/customXml" ds:itemID="{4A2BB584-8CFE-47DB-8882-D626DF3EDCA4}">
+<ds:datastoreItem xmlns:ds="http://schemas.openxmlformats.org/officeDocument/2006/customXml" ds:itemID="{6689B796-C84C-49BE-ADD0-4E66AAC4B002}">
   <ds:schemaRefs>
     <ds:schemaRef ds:uri="http://schemas.openxmlformats.org/officeDocument/2006/bibliography"/>
   </ds:schemaRefs>

</xml_diff>

<commit_message>
anonymous user notification bug
</commit_message>
<xml_diff>
--- a/DOCS/Requierments.docx
+++ b/DOCS/Requierments.docx
@@ -411,8 +411,6 @@
           </mc:Fallback>
         </mc:AlternateContent>
       </w:r>
-      <w:bookmarkStart w:id="0" w:name="_GoBack"/>
-      <w:bookmarkEnd w:id="0"/>
     </w:p>
     <w:p>
       <w:pPr>
@@ -495,7 +493,19 @@
         <w:rPr>
           <w:color w:val="FF0000"/>
         </w:rPr>
-        <w:t xml:space="preserve"> + deleting the unit </w:t>
+        <w:t xml:space="preserve"> + </w:t>
+      </w:r>
+      <w:r>
+        <w:rPr>
+          <w:color w:val="70AD47" w:themeColor="accent6"/>
+        </w:rPr>
+        <w:t>deleting the unit</w:t>
+      </w:r>
+      <w:r>
+        <w:rPr>
+          <w:color w:val="FF0000"/>
+        </w:rPr>
+        <w:t xml:space="preserve"> </w:t>
       </w:r>
     </w:p>
     <w:p>
@@ -538,6 +548,95 @@
       <w:r>
         <w:t>Delete the unit images from storage</w:t>
       </w:r>
+    </w:p>
+    <w:p>
+      <w:pPr>
+        <w:pStyle w:val="ListParagraph"/>
+        <w:numPr>
+          <w:ilvl w:val="0"/>
+          <w:numId w:val="2"/>
+        </w:numPr>
+        <w:rPr>
+          <w:color w:val="70AD47" w:themeColor="accent6"/>
+        </w:rPr>
+      </w:pPr>
+      <w:r>
+        <w:rPr>
+          <w:color w:val="70AD47" w:themeColor="accent6"/>
+        </w:rPr>
+        <w:t xml:space="preserve">When user deleted the </w:t>
+      </w:r>
+      <w:r>
+        <w:rPr>
+          <w:color w:val="70AD47" w:themeColor="accent6"/>
+        </w:rPr>
+        <w:t>notification</w:t>
+      </w:r>
+      <w:r>
+        <w:rPr>
+          <w:color w:val="70AD47" w:themeColor="accent6"/>
+        </w:rPr>
+        <w:t xml:space="preserve"> </w:t>
+      </w:r>
+      <w:r>
+        <w:rPr>
+          <w:color w:val="70AD47" w:themeColor="accent6"/>
+        </w:rPr>
+        <w:t>that send to the author</w:t>
+      </w:r>
+      <w:r>
+        <w:rPr>
+          <w:color w:val="70AD47" w:themeColor="accent6"/>
+        </w:rPr>
+        <w:t>.</w:t>
+      </w:r>
+      <w:r>
+        <w:rPr>
+          <w:color w:val="70AD47" w:themeColor="accent6"/>
+        </w:rPr>
+        <w:t xml:space="preserve"> </w:t>
+      </w:r>
+      <w:r>
+        <w:t>=&gt;</w:t>
+      </w:r>
+      <w:r>
+        <w:rPr>
+          <w:color w:val="70AD47" w:themeColor="accent6"/>
+        </w:rPr>
+        <w:t xml:space="preserve"> act as anonymous user </w:t>
+      </w:r>
+      <w:r>
+        <w:rPr>
+          <mc:AlternateContent>
+            <mc:Choice Requires="w16se"/>
+            <mc:Fallback>
+              <w:rFonts w:ascii="Segoe UI Emoji" w:eastAsia="Segoe UI Emoji" w:hAnsi="Segoe UI Emoji" w:cs="Segoe UI Emoji"/>
+            </mc:Fallback>
+          </mc:AlternateContent>
+        </w:rPr>
+        <mc:AlternateContent>
+          <mc:Choice Requires="w16se">
+            <w16se:symEx w16se:font="Segoe UI Emoji" w16se:char="2714"/>
+          </mc:Choice>
+          <mc:Fallback>
+            <w:t>✔</w:t>
+          </mc:Fallback>
+        </mc:AlternateContent>
+      </w:r>
+    </w:p>
+    <w:p>
+      <w:pPr>
+        <w:pStyle w:val="ListParagraph"/>
+        <w:numPr>
+          <w:ilvl w:val="0"/>
+          <w:numId w:val="2"/>
+        </w:numPr>
+      </w:pPr>
+      <w:r>
+        <w:t>Delete reports when the user deleted</w:t>
+      </w:r>
+      <w:bookmarkStart w:id="0" w:name="_GoBack"/>
+      <w:bookmarkEnd w:id="0"/>
     </w:p>
     <w:p>
       <w:pPr>
@@ -1889,7 +1988,7 @@
 </file>
 
 <file path=customXml/itemProps1.xml><?xml version="1.0" encoding="utf-8"?>
-<ds:datastoreItem xmlns:ds="http://schemas.openxmlformats.org/officeDocument/2006/customXml" ds:itemID="{6689B796-C84C-49BE-ADD0-4E66AAC4B002}">
+<ds:datastoreItem xmlns:ds="http://schemas.openxmlformats.org/officeDocument/2006/customXml" ds:itemID="{134B671C-D96B-4C46-AB84-20AD9AB270E2}">
   <ds:schemaRefs>
     <ds:schemaRef ds:uri="http://schemas.openxmlformats.org/officeDocument/2006/bibliography"/>
   </ds:schemaRefs>

</xml_diff>